<commit_message>
Implementing a new toolbar for the whole app #3
</commit_message>
<xml_diff>
--- a/doc/IHM CR Partie Android.docx
+++ b/doc/IHM CR Partie Android.docx
@@ -7,47 +7,1543 @@
         <w:t>IHM CR Partie Android</w:t>
       </w:r>
     </w:p>
-    <w:p>
-      <w:pPr>
-        <w:pStyle w:val="Paragraphedeliste"/>
-        <w:numPr>
-          <w:ilvl w:val="0"/>
-          <w:numId w:val="1"/>
-        </w:numPr>
-      </w:pPr>
-      <w:r>
-        <w:t>Partie maquettes :</w:t>
-      </w:r>
-    </w:p>
-    <w:p>
-      <w:r>
-        <w:t>27/03/19 – 28/03/19</w:t>
-      </w:r>
-      <w:r>
-        <w:t xml:space="preserve"> </w:t>
-      </w:r>
-      <w:r>
-        <w:t>: 22h30 – 1h</w:t>
-      </w:r>
-      <w:r>
-        <w:t xml:space="preserve"> (NABAGOU Djotiham)</w:t>
-      </w:r>
-    </w:p>
+    <w:tbl>
+      <w:tblPr>
+        <w:tblStyle w:val="Grilledutableau"/>
+        <w:tblW w:w="0" w:type="auto"/>
+        <w:tblLook w:val="04A0" w:firstRow="1" w:lastRow="0" w:firstColumn="1" w:lastColumn="0" w:noHBand="0" w:noVBand="1"/>
+      </w:tblPr>
+      <w:tblGrid>
+        <w:gridCol w:w="2265"/>
+        <w:gridCol w:w="2265"/>
+        <w:gridCol w:w="2266"/>
+        <w:gridCol w:w="2266"/>
+      </w:tblGrid>
+      <w:tr>
+        <w:tc>
+          <w:tcPr>
+            <w:tcW w:w="2265" w:type="dxa"/>
+          </w:tcPr>
+          <w:p>
+            <w:pPr>
+              <w:rPr>
+                <w:b/>
+              </w:rPr>
+            </w:pPr>
+            <w:r>
+              <w:rPr>
+                <w:b/>
+              </w:rPr>
+              <w:t>Nom &amp; Prénom</w:t>
+            </w:r>
+          </w:p>
+        </w:tc>
+        <w:tc>
+          <w:tcPr>
+            <w:tcW w:w="2265" w:type="dxa"/>
+          </w:tcPr>
+          <w:p>
+            <w:pPr>
+              <w:rPr>
+                <w:b/>
+              </w:rPr>
+            </w:pPr>
+            <w:r>
+              <w:rPr>
+                <w:b/>
+              </w:rPr>
+              <w:t>Date</w:t>
+            </w:r>
+          </w:p>
+        </w:tc>
+        <w:tc>
+          <w:tcPr>
+            <w:tcW w:w="2266" w:type="dxa"/>
+          </w:tcPr>
+          <w:p>
+            <w:pPr>
+              <w:rPr>
+                <w:b/>
+              </w:rPr>
+            </w:pPr>
+            <w:r>
+              <w:rPr>
+                <w:b/>
+              </w:rPr>
+              <w:t>Durée</w:t>
+            </w:r>
+          </w:p>
+        </w:tc>
+        <w:tc>
+          <w:tcPr>
+            <w:tcW w:w="2266" w:type="dxa"/>
+          </w:tcPr>
+          <w:p>
+            <w:pPr>
+              <w:rPr>
+                <w:b/>
+              </w:rPr>
+            </w:pPr>
+            <w:r>
+              <w:rPr>
+                <w:b/>
+              </w:rPr>
+              <w:t>Partie</w:t>
+            </w:r>
+          </w:p>
+        </w:tc>
+      </w:tr>
+      <w:tr>
+        <w:trPr>
+          <w:trHeight w:val="270"/>
+        </w:trPr>
+        <w:tc>
+          <w:tcPr>
+            <w:tcW w:w="2265" w:type="dxa"/>
+            <w:vMerge w:val="restart"/>
+          </w:tcPr>
+          <w:p>
+            <w:r>
+              <w:t>NABAGOU Djotiham</w:t>
+            </w:r>
+          </w:p>
+          <w:p/>
+          <w:p/>
+          <w:p/>
+          <w:p/>
+        </w:tc>
+        <w:tc>
+          <w:tcPr>
+            <w:tcW w:w="2265" w:type="dxa"/>
+          </w:tcPr>
+          <w:p>
+            <w:r>
+              <w:t>25/03/19</w:t>
+            </w:r>
+          </w:p>
+        </w:tc>
+        <w:tc>
+          <w:tcPr>
+            <w:tcW w:w="2266" w:type="dxa"/>
+          </w:tcPr>
+          <w:p>
+            <w:r>
+              <w:t>2h</w:t>
+            </w:r>
+          </w:p>
+        </w:tc>
+        <w:tc>
+          <w:tcPr>
+            <w:tcW w:w="2266" w:type="dxa"/>
+          </w:tcPr>
+          <w:p>
+            <w:r>
+              <w:rPr>
+                <w:color w:val="FF0000"/>
+              </w:rPr>
+              <w:t>TD</w:t>
+            </w:r>
+          </w:p>
+        </w:tc>
+      </w:tr>
+      <w:tr>
+        <w:trPr>
+          <w:trHeight w:val="270"/>
+        </w:trPr>
+        <w:tc>
+          <w:tcPr>
+            <w:tcW w:w="2265" w:type="dxa"/>
+            <w:vMerge/>
+          </w:tcPr>
+          <w:p/>
+        </w:tc>
+        <w:tc>
+          <w:tcPr>
+            <w:tcW w:w="2265" w:type="dxa"/>
+          </w:tcPr>
+          <w:p>
+            <w:r>
+              <w:t>01/04/19</w:t>
+            </w:r>
+          </w:p>
+        </w:tc>
+        <w:tc>
+          <w:tcPr>
+            <w:tcW w:w="2266" w:type="dxa"/>
+          </w:tcPr>
+          <w:p>
+            <w:r>
+              <w:t>1h30</w:t>
+            </w:r>
+          </w:p>
+        </w:tc>
+        <w:tc>
+          <w:tcPr>
+            <w:tcW w:w="2266" w:type="dxa"/>
+          </w:tcPr>
+          <w:p>
+            <w:r>
+              <w:rPr>
+                <w:color w:val="FF0000"/>
+              </w:rPr>
+              <w:t>TD</w:t>
+            </w:r>
+          </w:p>
+        </w:tc>
+      </w:tr>
+      <w:tr>
+        <w:trPr>
+          <w:trHeight w:val="156"/>
+        </w:trPr>
+        <w:tc>
+          <w:tcPr>
+            <w:tcW w:w="2265" w:type="dxa"/>
+            <w:vMerge/>
+          </w:tcPr>
+          <w:p/>
+        </w:tc>
+        <w:tc>
+          <w:tcPr>
+            <w:tcW w:w="2265" w:type="dxa"/>
+          </w:tcPr>
+          <w:p>
+            <w:r>
+              <w:t>08/04/19</w:t>
+            </w:r>
+          </w:p>
+        </w:tc>
+        <w:tc>
+          <w:tcPr>
+            <w:tcW w:w="2266" w:type="dxa"/>
+          </w:tcPr>
+          <w:p>
+            <w:r>
+              <w:t>2h</w:t>
+            </w:r>
+          </w:p>
+        </w:tc>
+        <w:tc>
+          <w:tcPr>
+            <w:tcW w:w="2266" w:type="dxa"/>
+          </w:tcPr>
+          <w:p>
+            <w:r>
+              <w:rPr>
+                <w:color w:val="FF0000"/>
+              </w:rPr>
+              <w:t>TD</w:t>
+            </w:r>
+          </w:p>
+        </w:tc>
+      </w:tr>
+      <w:tr>
+        <w:trPr>
+          <w:trHeight w:val="156"/>
+        </w:trPr>
+        <w:tc>
+          <w:tcPr>
+            <w:tcW w:w="2265" w:type="dxa"/>
+            <w:vMerge/>
+          </w:tcPr>
+          <w:p/>
+        </w:tc>
+        <w:tc>
+          <w:tcPr>
+            <w:tcW w:w="2265" w:type="dxa"/>
+          </w:tcPr>
+          <w:p>
+            <w:r>
+              <w:t>27/03/19 – 28/03/19</w:t>
+            </w:r>
+          </w:p>
+        </w:tc>
+        <w:tc>
+          <w:tcPr>
+            <w:tcW w:w="2266" w:type="dxa"/>
+          </w:tcPr>
+          <w:p>
+            <w:r>
+              <w:t>2h30</w:t>
+            </w:r>
+          </w:p>
+        </w:tc>
+        <w:tc>
+          <w:tcPr>
+            <w:tcW w:w="2266" w:type="dxa"/>
+          </w:tcPr>
+          <w:p>
+            <w:r>
+              <w:t>Maquette</w:t>
+            </w:r>
+          </w:p>
+        </w:tc>
+      </w:tr>
+      <w:tr>
+        <w:trPr>
+          <w:trHeight w:val="156"/>
+        </w:trPr>
+        <w:tc>
+          <w:tcPr>
+            <w:tcW w:w="2265" w:type="dxa"/>
+            <w:vMerge/>
+          </w:tcPr>
+          <w:p/>
+        </w:tc>
+        <w:tc>
+          <w:tcPr>
+            <w:tcW w:w="2265" w:type="dxa"/>
+          </w:tcPr>
+          <w:p>
+            <w:r>
+              <w:t xml:space="preserve">28/04/19 </w:t>
+            </w:r>
+          </w:p>
+        </w:tc>
+        <w:tc>
+          <w:tcPr>
+            <w:tcW w:w="2266" w:type="dxa"/>
+          </w:tcPr>
+          <w:p>
+            <w:r>
+              <w:t>3h</w:t>
+            </w:r>
+          </w:p>
+        </w:tc>
+        <w:tc>
+          <w:tcPr>
+            <w:tcW w:w="2266" w:type="dxa"/>
+          </w:tcPr>
+          <w:p>
+            <w:r>
+              <w:t>Code</w:t>
+            </w:r>
+          </w:p>
+        </w:tc>
+      </w:tr>
+      <w:tr>
+        <w:trPr>
+          <w:trHeight w:val="156"/>
+        </w:trPr>
+        <w:tc>
+          <w:tcPr>
+            <w:tcW w:w="2265" w:type="dxa"/>
+            <w:vMerge/>
+          </w:tcPr>
+          <w:p/>
+        </w:tc>
+        <w:tc>
+          <w:tcPr>
+            <w:tcW w:w="2265" w:type="dxa"/>
+          </w:tcPr>
+          <w:p>
+            <w:r>
+              <w:t>29/04/19</w:t>
+            </w:r>
+          </w:p>
+        </w:tc>
+        <w:tc>
+          <w:tcPr>
+            <w:tcW w:w="2266" w:type="dxa"/>
+          </w:tcPr>
+          <w:p>
+            <w:r>
+              <w:t>2h</w:t>
+            </w:r>
+          </w:p>
+        </w:tc>
+        <w:tc>
+          <w:tcPr>
+            <w:tcW w:w="2266" w:type="dxa"/>
+          </w:tcPr>
+          <w:p>
+            <w:r>
+              <w:rPr>
+                <w:color w:val="FF0000"/>
+              </w:rPr>
+              <w:t>TD</w:t>
+            </w:r>
+          </w:p>
+        </w:tc>
+      </w:tr>
+      <w:tr>
+        <w:trPr>
+          <w:trHeight w:val="45"/>
+        </w:trPr>
+        <w:tc>
+          <w:tcPr>
+            <w:tcW w:w="2265" w:type="dxa"/>
+            <w:vMerge/>
+          </w:tcPr>
+          <w:p/>
+        </w:tc>
+        <w:tc>
+          <w:tcPr>
+            <w:tcW w:w="2265" w:type="dxa"/>
+          </w:tcPr>
+          <w:p>
+            <w:r>
+              <w:t>30/04/19</w:t>
+            </w:r>
+          </w:p>
+        </w:tc>
+        <w:tc>
+          <w:tcPr>
+            <w:tcW w:w="2266" w:type="dxa"/>
+          </w:tcPr>
+          <w:p/>
+        </w:tc>
+        <w:tc>
+          <w:tcPr>
+            <w:tcW w:w="2266" w:type="dxa"/>
+          </w:tcPr>
+          <w:p>
+            <w:r>
+              <w:t>Code</w:t>
+            </w:r>
+            <w:bookmarkStart w:id="0" w:name="_GoBack"/>
+            <w:bookmarkEnd w:id="0"/>
+          </w:p>
+        </w:tc>
+      </w:tr>
+      <w:tr>
+        <w:trPr>
+          <w:trHeight w:val="45"/>
+        </w:trPr>
+        <w:tc>
+          <w:tcPr>
+            <w:tcW w:w="2265" w:type="dxa"/>
+            <w:vMerge/>
+          </w:tcPr>
+          <w:p/>
+        </w:tc>
+        <w:tc>
+          <w:tcPr>
+            <w:tcW w:w="2265" w:type="dxa"/>
+          </w:tcPr>
+          <w:p/>
+        </w:tc>
+        <w:tc>
+          <w:tcPr>
+            <w:tcW w:w="2266" w:type="dxa"/>
+          </w:tcPr>
+          <w:p/>
+        </w:tc>
+        <w:tc>
+          <w:tcPr>
+            <w:tcW w:w="2266" w:type="dxa"/>
+          </w:tcPr>
+          <w:p/>
+        </w:tc>
+      </w:tr>
+      <w:tr>
+        <w:trPr>
+          <w:trHeight w:val="45"/>
+        </w:trPr>
+        <w:tc>
+          <w:tcPr>
+            <w:tcW w:w="2265" w:type="dxa"/>
+            <w:vMerge/>
+          </w:tcPr>
+          <w:p/>
+        </w:tc>
+        <w:tc>
+          <w:tcPr>
+            <w:tcW w:w="2265" w:type="dxa"/>
+          </w:tcPr>
+          <w:p/>
+        </w:tc>
+        <w:tc>
+          <w:tcPr>
+            <w:tcW w:w="2266" w:type="dxa"/>
+          </w:tcPr>
+          <w:p/>
+        </w:tc>
+        <w:tc>
+          <w:tcPr>
+            <w:tcW w:w="2266" w:type="dxa"/>
+          </w:tcPr>
+          <w:p/>
+        </w:tc>
+      </w:tr>
+      <w:tr>
+        <w:trPr>
+          <w:trHeight w:val="45"/>
+        </w:trPr>
+        <w:tc>
+          <w:tcPr>
+            <w:tcW w:w="2265" w:type="dxa"/>
+            <w:vMerge/>
+          </w:tcPr>
+          <w:p/>
+        </w:tc>
+        <w:tc>
+          <w:tcPr>
+            <w:tcW w:w="2265" w:type="dxa"/>
+          </w:tcPr>
+          <w:p/>
+        </w:tc>
+        <w:tc>
+          <w:tcPr>
+            <w:tcW w:w="2266" w:type="dxa"/>
+          </w:tcPr>
+          <w:p/>
+        </w:tc>
+        <w:tc>
+          <w:tcPr>
+            <w:tcW w:w="2266" w:type="dxa"/>
+          </w:tcPr>
+          <w:p/>
+        </w:tc>
+      </w:tr>
+      <w:tr>
+        <w:trPr>
+          <w:trHeight w:val="45"/>
+        </w:trPr>
+        <w:tc>
+          <w:tcPr>
+            <w:tcW w:w="2265" w:type="dxa"/>
+            <w:vMerge/>
+          </w:tcPr>
+          <w:p/>
+        </w:tc>
+        <w:tc>
+          <w:tcPr>
+            <w:tcW w:w="2265" w:type="dxa"/>
+          </w:tcPr>
+          <w:p/>
+        </w:tc>
+        <w:tc>
+          <w:tcPr>
+            <w:tcW w:w="2266" w:type="dxa"/>
+          </w:tcPr>
+          <w:p/>
+        </w:tc>
+        <w:tc>
+          <w:tcPr>
+            <w:tcW w:w="2266" w:type="dxa"/>
+          </w:tcPr>
+          <w:p/>
+        </w:tc>
+      </w:tr>
+      <w:tr>
+        <w:trPr>
+          <w:trHeight w:val="45"/>
+        </w:trPr>
+        <w:tc>
+          <w:tcPr>
+            <w:tcW w:w="2265" w:type="dxa"/>
+            <w:vMerge/>
+          </w:tcPr>
+          <w:p/>
+        </w:tc>
+        <w:tc>
+          <w:tcPr>
+            <w:tcW w:w="2265" w:type="dxa"/>
+          </w:tcPr>
+          <w:p/>
+        </w:tc>
+        <w:tc>
+          <w:tcPr>
+            <w:tcW w:w="2266" w:type="dxa"/>
+          </w:tcPr>
+          <w:p/>
+        </w:tc>
+        <w:tc>
+          <w:tcPr>
+            <w:tcW w:w="2266" w:type="dxa"/>
+          </w:tcPr>
+          <w:p/>
+        </w:tc>
+      </w:tr>
+      <w:tr>
+        <w:trPr>
+          <w:trHeight w:val="158"/>
+        </w:trPr>
+        <w:tc>
+          <w:tcPr>
+            <w:tcW w:w="2265" w:type="dxa"/>
+            <w:vMerge w:val="restart"/>
+          </w:tcPr>
+          <w:p>
+            <w:r>
+              <w:t>KOFFI Paul</w:t>
+            </w:r>
+          </w:p>
+          <w:p/>
+          <w:p/>
+          <w:p/>
+        </w:tc>
+        <w:tc>
+          <w:tcPr>
+            <w:tcW w:w="2265" w:type="dxa"/>
+          </w:tcPr>
+          <w:p>
+            <w:r>
+              <w:t>25/03/19</w:t>
+            </w:r>
+          </w:p>
+        </w:tc>
+        <w:tc>
+          <w:tcPr>
+            <w:tcW w:w="2266" w:type="dxa"/>
+          </w:tcPr>
+          <w:p>
+            <w:r>
+              <w:t>2h</w:t>
+            </w:r>
+          </w:p>
+        </w:tc>
+        <w:tc>
+          <w:tcPr>
+            <w:tcW w:w="2266" w:type="dxa"/>
+          </w:tcPr>
+          <w:p>
+            <w:r>
+              <w:rPr>
+                <w:color w:val="FF0000"/>
+              </w:rPr>
+              <w:t>TD</w:t>
+            </w:r>
+          </w:p>
+        </w:tc>
+      </w:tr>
+      <w:tr>
+        <w:trPr>
+          <w:trHeight w:val="152"/>
+        </w:trPr>
+        <w:tc>
+          <w:tcPr>
+            <w:tcW w:w="2265" w:type="dxa"/>
+            <w:vMerge/>
+          </w:tcPr>
+          <w:p/>
+        </w:tc>
+        <w:tc>
+          <w:tcPr>
+            <w:tcW w:w="2265" w:type="dxa"/>
+          </w:tcPr>
+          <w:p>
+            <w:r>
+              <w:t>01/04/19</w:t>
+            </w:r>
+          </w:p>
+        </w:tc>
+        <w:tc>
+          <w:tcPr>
+            <w:tcW w:w="2266" w:type="dxa"/>
+          </w:tcPr>
+          <w:p>
+            <w:r>
+              <w:t>1h30</w:t>
+            </w:r>
+          </w:p>
+        </w:tc>
+        <w:tc>
+          <w:tcPr>
+            <w:tcW w:w="2266" w:type="dxa"/>
+          </w:tcPr>
+          <w:p>
+            <w:r>
+              <w:rPr>
+                <w:color w:val="FF0000"/>
+              </w:rPr>
+              <w:t>TD</w:t>
+            </w:r>
+          </w:p>
+        </w:tc>
+      </w:tr>
+      <w:tr>
+        <w:trPr>
+          <w:trHeight w:val="152"/>
+        </w:trPr>
+        <w:tc>
+          <w:tcPr>
+            <w:tcW w:w="2265" w:type="dxa"/>
+            <w:vMerge/>
+          </w:tcPr>
+          <w:p/>
+        </w:tc>
+        <w:tc>
+          <w:tcPr>
+            <w:tcW w:w="2265" w:type="dxa"/>
+          </w:tcPr>
+          <w:p>
+            <w:r>
+              <w:t>08/04/19</w:t>
+            </w:r>
+          </w:p>
+        </w:tc>
+        <w:tc>
+          <w:tcPr>
+            <w:tcW w:w="2266" w:type="dxa"/>
+          </w:tcPr>
+          <w:p>
+            <w:r>
+              <w:t>2h</w:t>
+            </w:r>
+          </w:p>
+        </w:tc>
+        <w:tc>
+          <w:tcPr>
+            <w:tcW w:w="2266" w:type="dxa"/>
+          </w:tcPr>
+          <w:p>
+            <w:r>
+              <w:rPr>
+                <w:color w:val="FF0000"/>
+              </w:rPr>
+              <w:t>TD</w:t>
+            </w:r>
+          </w:p>
+        </w:tc>
+      </w:tr>
+      <w:tr>
+        <w:trPr>
+          <w:trHeight w:val="152"/>
+        </w:trPr>
+        <w:tc>
+          <w:tcPr>
+            <w:tcW w:w="2265" w:type="dxa"/>
+            <w:vMerge/>
+          </w:tcPr>
+          <w:p/>
+        </w:tc>
+        <w:tc>
+          <w:tcPr>
+            <w:tcW w:w="2265" w:type="dxa"/>
+          </w:tcPr>
+          <w:p>
+            <w:r>
+              <w:t>29/04/19</w:t>
+            </w:r>
+          </w:p>
+        </w:tc>
+        <w:tc>
+          <w:tcPr>
+            <w:tcW w:w="2266" w:type="dxa"/>
+          </w:tcPr>
+          <w:p>
+            <w:r>
+              <w:t>2h</w:t>
+            </w:r>
+          </w:p>
+        </w:tc>
+        <w:tc>
+          <w:tcPr>
+            <w:tcW w:w="2266" w:type="dxa"/>
+          </w:tcPr>
+          <w:p>
+            <w:r>
+              <w:rPr>
+                <w:color w:val="FF0000"/>
+              </w:rPr>
+              <w:t>TD</w:t>
+            </w:r>
+          </w:p>
+        </w:tc>
+      </w:tr>
+      <w:tr>
+        <w:trPr>
+          <w:trHeight w:val="152"/>
+        </w:trPr>
+        <w:tc>
+          <w:tcPr>
+            <w:tcW w:w="2265" w:type="dxa"/>
+            <w:vMerge/>
+          </w:tcPr>
+          <w:p/>
+        </w:tc>
+        <w:tc>
+          <w:tcPr>
+            <w:tcW w:w="2265" w:type="dxa"/>
+          </w:tcPr>
+          <w:p/>
+        </w:tc>
+        <w:tc>
+          <w:tcPr>
+            <w:tcW w:w="2266" w:type="dxa"/>
+          </w:tcPr>
+          <w:p/>
+        </w:tc>
+        <w:tc>
+          <w:tcPr>
+            <w:tcW w:w="2266" w:type="dxa"/>
+          </w:tcPr>
+          <w:p/>
+        </w:tc>
+      </w:tr>
+      <w:tr>
+        <w:trPr>
+          <w:trHeight w:val="152"/>
+        </w:trPr>
+        <w:tc>
+          <w:tcPr>
+            <w:tcW w:w="2265" w:type="dxa"/>
+            <w:vMerge/>
+          </w:tcPr>
+          <w:p/>
+        </w:tc>
+        <w:tc>
+          <w:tcPr>
+            <w:tcW w:w="2265" w:type="dxa"/>
+          </w:tcPr>
+          <w:p/>
+        </w:tc>
+        <w:tc>
+          <w:tcPr>
+            <w:tcW w:w="2266" w:type="dxa"/>
+          </w:tcPr>
+          <w:p/>
+        </w:tc>
+        <w:tc>
+          <w:tcPr>
+            <w:tcW w:w="2266" w:type="dxa"/>
+          </w:tcPr>
+          <w:p/>
+        </w:tc>
+      </w:tr>
+      <w:tr>
+        <w:trPr>
+          <w:trHeight w:val="152"/>
+        </w:trPr>
+        <w:tc>
+          <w:tcPr>
+            <w:tcW w:w="2265" w:type="dxa"/>
+            <w:vMerge/>
+          </w:tcPr>
+          <w:p/>
+        </w:tc>
+        <w:tc>
+          <w:tcPr>
+            <w:tcW w:w="2265" w:type="dxa"/>
+          </w:tcPr>
+          <w:p/>
+        </w:tc>
+        <w:tc>
+          <w:tcPr>
+            <w:tcW w:w="2266" w:type="dxa"/>
+          </w:tcPr>
+          <w:p/>
+        </w:tc>
+        <w:tc>
+          <w:tcPr>
+            <w:tcW w:w="2266" w:type="dxa"/>
+          </w:tcPr>
+          <w:p/>
+        </w:tc>
+      </w:tr>
+      <w:tr>
+        <w:trPr>
+          <w:trHeight w:val="134"/>
+        </w:trPr>
+        <w:tc>
+          <w:tcPr>
+            <w:tcW w:w="2265" w:type="dxa"/>
+            <w:vMerge w:val="restart"/>
+          </w:tcPr>
+          <w:p>
+            <w:r>
+              <w:t>DJAMOURA</w:t>
+            </w:r>
+            <w:r>
+              <w:t xml:space="preserve"> Smith </w:t>
+            </w:r>
+          </w:p>
+          <w:p/>
+          <w:p/>
+          <w:p/>
+          <w:p/>
+        </w:tc>
+        <w:tc>
+          <w:tcPr>
+            <w:tcW w:w="2265" w:type="dxa"/>
+          </w:tcPr>
+          <w:p>
+            <w:r>
+              <w:t>25/03/19</w:t>
+            </w:r>
+          </w:p>
+        </w:tc>
+        <w:tc>
+          <w:tcPr>
+            <w:tcW w:w="2266" w:type="dxa"/>
+          </w:tcPr>
+          <w:p>
+            <w:r>
+              <w:t>2h</w:t>
+            </w:r>
+          </w:p>
+        </w:tc>
+        <w:tc>
+          <w:tcPr>
+            <w:tcW w:w="2266" w:type="dxa"/>
+          </w:tcPr>
+          <w:p>
+            <w:r>
+              <w:rPr>
+                <w:color w:val="FF0000"/>
+              </w:rPr>
+              <w:t>TD</w:t>
+            </w:r>
+          </w:p>
+        </w:tc>
+      </w:tr>
+      <w:tr>
+        <w:trPr>
+          <w:trHeight w:val="134"/>
+        </w:trPr>
+        <w:tc>
+          <w:tcPr>
+            <w:tcW w:w="2265" w:type="dxa"/>
+            <w:vMerge/>
+          </w:tcPr>
+          <w:p/>
+        </w:tc>
+        <w:tc>
+          <w:tcPr>
+            <w:tcW w:w="2265" w:type="dxa"/>
+          </w:tcPr>
+          <w:p>
+            <w:r>
+              <w:t>01/04/19</w:t>
+            </w:r>
+          </w:p>
+        </w:tc>
+        <w:tc>
+          <w:tcPr>
+            <w:tcW w:w="2266" w:type="dxa"/>
+          </w:tcPr>
+          <w:p>
+            <w:r>
+              <w:t>1h30</w:t>
+            </w:r>
+          </w:p>
+        </w:tc>
+        <w:tc>
+          <w:tcPr>
+            <w:tcW w:w="2266" w:type="dxa"/>
+          </w:tcPr>
+          <w:p>
+            <w:r>
+              <w:rPr>
+                <w:color w:val="FF0000"/>
+              </w:rPr>
+              <w:t>TD</w:t>
+            </w:r>
+          </w:p>
+        </w:tc>
+      </w:tr>
+      <w:tr>
+        <w:trPr>
+          <w:trHeight w:val="134"/>
+        </w:trPr>
+        <w:tc>
+          <w:tcPr>
+            <w:tcW w:w="2265" w:type="dxa"/>
+            <w:vMerge/>
+          </w:tcPr>
+          <w:p/>
+        </w:tc>
+        <w:tc>
+          <w:tcPr>
+            <w:tcW w:w="2265" w:type="dxa"/>
+          </w:tcPr>
+          <w:p>
+            <w:r>
+              <w:t>08/04/19</w:t>
+            </w:r>
+          </w:p>
+        </w:tc>
+        <w:tc>
+          <w:tcPr>
+            <w:tcW w:w="2266" w:type="dxa"/>
+          </w:tcPr>
+          <w:p>
+            <w:r>
+              <w:t>2h</w:t>
+            </w:r>
+          </w:p>
+        </w:tc>
+        <w:tc>
+          <w:tcPr>
+            <w:tcW w:w="2266" w:type="dxa"/>
+          </w:tcPr>
+          <w:p>
+            <w:r>
+              <w:rPr>
+                <w:color w:val="FF0000"/>
+              </w:rPr>
+              <w:t>TD</w:t>
+            </w:r>
+          </w:p>
+        </w:tc>
+      </w:tr>
+      <w:tr>
+        <w:trPr>
+          <w:trHeight w:val="134"/>
+        </w:trPr>
+        <w:tc>
+          <w:tcPr>
+            <w:tcW w:w="2265" w:type="dxa"/>
+            <w:vMerge/>
+          </w:tcPr>
+          <w:p/>
+        </w:tc>
+        <w:tc>
+          <w:tcPr>
+            <w:tcW w:w="2265" w:type="dxa"/>
+          </w:tcPr>
+          <w:p>
+            <w:r>
+              <w:t>29/04/19</w:t>
+            </w:r>
+          </w:p>
+        </w:tc>
+        <w:tc>
+          <w:tcPr>
+            <w:tcW w:w="2266" w:type="dxa"/>
+          </w:tcPr>
+          <w:p>
+            <w:r>
+              <w:t>2h</w:t>
+            </w:r>
+          </w:p>
+        </w:tc>
+        <w:tc>
+          <w:tcPr>
+            <w:tcW w:w="2266" w:type="dxa"/>
+          </w:tcPr>
+          <w:p>
+            <w:r>
+              <w:rPr>
+                <w:color w:val="FF0000"/>
+              </w:rPr>
+              <w:t>TD</w:t>
+            </w:r>
+          </w:p>
+        </w:tc>
+      </w:tr>
+      <w:tr>
+        <w:trPr>
+          <w:trHeight w:val="134"/>
+        </w:trPr>
+        <w:tc>
+          <w:tcPr>
+            <w:tcW w:w="2265" w:type="dxa"/>
+            <w:vMerge/>
+          </w:tcPr>
+          <w:p/>
+        </w:tc>
+        <w:tc>
+          <w:tcPr>
+            <w:tcW w:w="2265" w:type="dxa"/>
+          </w:tcPr>
+          <w:p/>
+        </w:tc>
+        <w:tc>
+          <w:tcPr>
+            <w:tcW w:w="2266" w:type="dxa"/>
+          </w:tcPr>
+          <w:p/>
+        </w:tc>
+        <w:tc>
+          <w:tcPr>
+            <w:tcW w:w="2266" w:type="dxa"/>
+          </w:tcPr>
+          <w:p/>
+        </w:tc>
+      </w:tr>
+      <w:tr>
+        <w:trPr>
+          <w:trHeight w:val="134"/>
+        </w:trPr>
+        <w:tc>
+          <w:tcPr>
+            <w:tcW w:w="2265" w:type="dxa"/>
+            <w:vMerge/>
+          </w:tcPr>
+          <w:p/>
+        </w:tc>
+        <w:tc>
+          <w:tcPr>
+            <w:tcW w:w="2265" w:type="dxa"/>
+          </w:tcPr>
+          <w:p/>
+        </w:tc>
+        <w:tc>
+          <w:tcPr>
+            <w:tcW w:w="2266" w:type="dxa"/>
+          </w:tcPr>
+          <w:p/>
+        </w:tc>
+        <w:tc>
+          <w:tcPr>
+            <w:tcW w:w="2266" w:type="dxa"/>
+          </w:tcPr>
+          <w:p/>
+        </w:tc>
+      </w:tr>
+      <w:tr>
+        <w:trPr>
+          <w:trHeight w:val="134"/>
+        </w:trPr>
+        <w:tc>
+          <w:tcPr>
+            <w:tcW w:w="2265" w:type="dxa"/>
+            <w:vMerge/>
+          </w:tcPr>
+          <w:p/>
+        </w:tc>
+        <w:tc>
+          <w:tcPr>
+            <w:tcW w:w="2265" w:type="dxa"/>
+          </w:tcPr>
+          <w:p/>
+        </w:tc>
+        <w:tc>
+          <w:tcPr>
+            <w:tcW w:w="2266" w:type="dxa"/>
+          </w:tcPr>
+          <w:p/>
+        </w:tc>
+        <w:tc>
+          <w:tcPr>
+            <w:tcW w:w="2266" w:type="dxa"/>
+          </w:tcPr>
+          <w:p/>
+        </w:tc>
+      </w:tr>
+      <w:tr>
+        <w:trPr>
+          <w:trHeight w:val="134"/>
+        </w:trPr>
+        <w:tc>
+          <w:tcPr>
+            <w:tcW w:w="2265" w:type="dxa"/>
+            <w:vMerge/>
+          </w:tcPr>
+          <w:p/>
+        </w:tc>
+        <w:tc>
+          <w:tcPr>
+            <w:tcW w:w="2265" w:type="dxa"/>
+          </w:tcPr>
+          <w:p/>
+        </w:tc>
+        <w:tc>
+          <w:tcPr>
+            <w:tcW w:w="2266" w:type="dxa"/>
+          </w:tcPr>
+          <w:p/>
+        </w:tc>
+        <w:tc>
+          <w:tcPr>
+            <w:tcW w:w="2266" w:type="dxa"/>
+          </w:tcPr>
+          <w:p/>
+        </w:tc>
+      </w:tr>
+      <w:tr>
+        <w:trPr>
+          <w:trHeight w:val="134"/>
+        </w:trPr>
+        <w:tc>
+          <w:tcPr>
+            <w:tcW w:w="2265" w:type="dxa"/>
+            <w:vMerge/>
+          </w:tcPr>
+          <w:p/>
+        </w:tc>
+        <w:tc>
+          <w:tcPr>
+            <w:tcW w:w="2265" w:type="dxa"/>
+          </w:tcPr>
+          <w:p/>
+        </w:tc>
+        <w:tc>
+          <w:tcPr>
+            <w:tcW w:w="2266" w:type="dxa"/>
+          </w:tcPr>
+          <w:p/>
+        </w:tc>
+        <w:tc>
+          <w:tcPr>
+            <w:tcW w:w="2266" w:type="dxa"/>
+          </w:tcPr>
+          <w:p/>
+        </w:tc>
+      </w:tr>
+      <w:tr>
+        <w:trPr>
+          <w:trHeight w:val="134"/>
+        </w:trPr>
+        <w:tc>
+          <w:tcPr>
+            <w:tcW w:w="2265" w:type="dxa"/>
+            <w:vMerge/>
+          </w:tcPr>
+          <w:p/>
+        </w:tc>
+        <w:tc>
+          <w:tcPr>
+            <w:tcW w:w="2265" w:type="dxa"/>
+          </w:tcPr>
+          <w:p/>
+        </w:tc>
+        <w:tc>
+          <w:tcPr>
+            <w:tcW w:w="2266" w:type="dxa"/>
+          </w:tcPr>
+          <w:p/>
+        </w:tc>
+        <w:tc>
+          <w:tcPr>
+            <w:tcW w:w="2266" w:type="dxa"/>
+          </w:tcPr>
+          <w:p/>
+        </w:tc>
+      </w:tr>
+      <w:tr>
+        <w:trPr>
+          <w:trHeight w:val="156"/>
+        </w:trPr>
+        <w:tc>
+          <w:tcPr>
+            <w:tcW w:w="2265" w:type="dxa"/>
+            <w:vMerge w:val="restart"/>
+          </w:tcPr>
+          <w:p>
+            <w:r>
+              <w:t>LEGRIFI Amine</w:t>
+            </w:r>
+          </w:p>
+          <w:p/>
+          <w:p/>
+          <w:p/>
+          <w:p/>
+        </w:tc>
+        <w:tc>
+          <w:tcPr>
+            <w:tcW w:w="2265" w:type="dxa"/>
+          </w:tcPr>
+          <w:p>
+            <w:r>
+              <w:t>25/03/19</w:t>
+            </w:r>
+          </w:p>
+        </w:tc>
+        <w:tc>
+          <w:tcPr>
+            <w:tcW w:w="2266" w:type="dxa"/>
+          </w:tcPr>
+          <w:p>
+            <w:r>
+              <w:t>2h</w:t>
+            </w:r>
+          </w:p>
+        </w:tc>
+        <w:tc>
+          <w:tcPr>
+            <w:tcW w:w="2266" w:type="dxa"/>
+          </w:tcPr>
+          <w:p>
+            <w:r>
+              <w:rPr>
+                <w:color w:val="FF0000"/>
+              </w:rPr>
+              <w:t>TD</w:t>
+            </w:r>
+          </w:p>
+        </w:tc>
+      </w:tr>
+      <w:tr>
+        <w:trPr>
+          <w:trHeight w:val="148"/>
+        </w:trPr>
+        <w:tc>
+          <w:tcPr>
+            <w:tcW w:w="2265" w:type="dxa"/>
+            <w:vMerge/>
+          </w:tcPr>
+          <w:p/>
+        </w:tc>
+        <w:tc>
+          <w:tcPr>
+            <w:tcW w:w="2265" w:type="dxa"/>
+          </w:tcPr>
+          <w:p>
+            <w:r>
+              <w:t>01/04/19</w:t>
+            </w:r>
+          </w:p>
+        </w:tc>
+        <w:tc>
+          <w:tcPr>
+            <w:tcW w:w="2266" w:type="dxa"/>
+          </w:tcPr>
+          <w:p>
+            <w:r>
+              <w:t>1h30</w:t>
+            </w:r>
+          </w:p>
+        </w:tc>
+        <w:tc>
+          <w:tcPr>
+            <w:tcW w:w="2266" w:type="dxa"/>
+          </w:tcPr>
+          <w:p>
+            <w:r>
+              <w:rPr>
+                <w:color w:val="FF0000"/>
+              </w:rPr>
+              <w:t>TD</w:t>
+            </w:r>
+          </w:p>
+        </w:tc>
+      </w:tr>
+      <w:tr>
+        <w:trPr>
+          <w:trHeight w:val="148"/>
+        </w:trPr>
+        <w:tc>
+          <w:tcPr>
+            <w:tcW w:w="2265" w:type="dxa"/>
+            <w:vMerge/>
+          </w:tcPr>
+          <w:p/>
+        </w:tc>
+        <w:tc>
+          <w:tcPr>
+            <w:tcW w:w="2265" w:type="dxa"/>
+          </w:tcPr>
+          <w:p>
+            <w:r>
+              <w:t>08/04/19</w:t>
+            </w:r>
+          </w:p>
+        </w:tc>
+        <w:tc>
+          <w:tcPr>
+            <w:tcW w:w="2266" w:type="dxa"/>
+          </w:tcPr>
+          <w:p>
+            <w:r>
+              <w:t>2h</w:t>
+            </w:r>
+          </w:p>
+        </w:tc>
+        <w:tc>
+          <w:tcPr>
+            <w:tcW w:w="2266" w:type="dxa"/>
+          </w:tcPr>
+          <w:p>
+            <w:r>
+              <w:rPr>
+                <w:color w:val="FF0000"/>
+              </w:rPr>
+              <w:t>TD</w:t>
+            </w:r>
+          </w:p>
+        </w:tc>
+      </w:tr>
+      <w:tr>
+        <w:trPr>
+          <w:trHeight w:val="148"/>
+        </w:trPr>
+        <w:tc>
+          <w:tcPr>
+            <w:tcW w:w="2265" w:type="dxa"/>
+            <w:vMerge/>
+          </w:tcPr>
+          <w:p/>
+        </w:tc>
+        <w:tc>
+          <w:tcPr>
+            <w:tcW w:w="2265" w:type="dxa"/>
+          </w:tcPr>
+          <w:p>
+            <w:r>
+              <w:t>29/04/19</w:t>
+            </w:r>
+          </w:p>
+        </w:tc>
+        <w:tc>
+          <w:tcPr>
+            <w:tcW w:w="2266" w:type="dxa"/>
+          </w:tcPr>
+          <w:p>
+            <w:r>
+              <w:t>2h</w:t>
+            </w:r>
+          </w:p>
+        </w:tc>
+        <w:tc>
+          <w:tcPr>
+            <w:tcW w:w="2266" w:type="dxa"/>
+          </w:tcPr>
+          <w:p>
+            <w:r>
+              <w:rPr>
+                <w:color w:val="FF0000"/>
+              </w:rPr>
+              <w:t>TD</w:t>
+            </w:r>
+          </w:p>
+        </w:tc>
+      </w:tr>
+      <w:tr>
+        <w:trPr>
+          <w:trHeight w:val="148"/>
+        </w:trPr>
+        <w:tc>
+          <w:tcPr>
+            <w:tcW w:w="2265" w:type="dxa"/>
+            <w:vMerge/>
+          </w:tcPr>
+          <w:p/>
+        </w:tc>
+        <w:tc>
+          <w:tcPr>
+            <w:tcW w:w="2265" w:type="dxa"/>
+          </w:tcPr>
+          <w:p/>
+        </w:tc>
+        <w:tc>
+          <w:tcPr>
+            <w:tcW w:w="2266" w:type="dxa"/>
+          </w:tcPr>
+          <w:p/>
+        </w:tc>
+        <w:tc>
+          <w:tcPr>
+            <w:tcW w:w="2266" w:type="dxa"/>
+          </w:tcPr>
+          <w:p/>
+        </w:tc>
+      </w:tr>
+      <w:tr>
+        <w:trPr>
+          <w:trHeight w:val="148"/>
+        </w:trPr>
+        <w:tc>
+          <w:tcPr>
+            <w:tcW w:w="2265" w:type="dxa"/>
+            <w:vMerge/>
+          </w:tcPr>
+          <w:p/>
+        </w:tc>
+        <w:tc>
+          <w:tcPr>
+            <w:tcW w:w="2265" w:type="dxa"/>
+          </w:tcPr>
+          <w:p/>
+        </w:tc>
+        <w:tc>
+          <w:tcPr>
+            <w:tcW w:w="2266" w:type="dxa"/>
+          </w:tcPr>
+          <w:p/>
+        </w:tc>
+        <w:tc>
+          <w:tcPr>
+            <w:tcW w:w="2266" w:type="dxa"/>
+          </w:tcPr>
+          <w:p/>
+        </w:tc>
+      </w:tr>
+      <w:tr>
+        <w:trPr>
+          <w:trHeight w:val="148"/>
+        </w:trPr>
+        <w:tc>
+          <w:tcPr>
+            <w:tcW w:w="2265" w:type="dxa"/>
+            <w:vMerge/>
+          </w:tcPr>
+          <w:p/>
+        </w:tc>
+        <w:tc>
+          <w:tcPr>
+            <w:tcW w:w="2265" w:type="dxa"/>
+          </w:tcPr>
+          <w:p/>
+        </w:tc>
+        <w:tc>
+          <w:tcPr>
+            <w:tcW w:w="2266" w:type="dxa"/>
+          </w:tcPr>
+          <w:p/>
+        </w:tc>
+        <w:tc>
+          <w:tcPr>
+            <w:tcW w:w="2266" w:type="dxa"/>
+          </w:tcPr>
+          <w:p/>
+        </w:tc>
+      </w:tr>
+      <w:tr>
+        <w:trPr>
+          <w:trHeight w:val="148"/>
+        </w:trPr>
+        <w:tc>
+          <w:tcPr>
+            <w:tcW w:w="2265" w:type="dxa"/>
+            <w:vMerge/>
+          </w:tcPr>
+          <w:p/>
+        </w:tc>
+        <w:tc>
+          <w:tcPr>
+            <w:tcW w:w="2265" w:type="dxa"/>
+          </w:tcPr>
+          <w:p/>
+        </w:tc>
+        <w:tc>
+          <w:tcPr>
+            <w:tcW w:w="2266" w:type="dxa"/>
+          </w:tcPr>
+          <w:p/>
+        </w:tc>
+        <w:tc>
+          <w:tcPr>
+            <w:tcW w:w="2266" w:type="dxa"/>
+          </w:tcPr>
+          <w:p/>
+        </w:tc>
+      </w:tr>
+      <w:tr>
+        <w:trPr>
+          <w:trHeight w:val="148"/>
+        </w:trPr>
+        <w:tc>
+          <w:tcPr>
+            <w:tcW w:w="2265" w:type="dxa"/>
+            <w:vMerge/>
+          </w:tcPr>
+          <w:p/>
+        </w:tc>
+        <w:tc>
+          <w:tcPr>
+            <w:tcW w:w="2265" w:type="dxa"/>
+          </w:tcPr>
+          <w:p/>
+        </w:tc>
+        <w:tc>
+          <w:tcPr>
+            <w:tcW w:w="2266" w:type="dxa"/>
+          </w:tcPr>
+          <w:p/>
+        </w:tc>
+        <w:tc>
+          <w:tcPr>
+            <w:tcW w:w="2266" w:type="dxa"/>
+          </w:tcPr>
+          <w:p/>
+        </w:tc>
+      </w:tr>
+    </w:tbl>
     <w:p/>
-    <w:p>
-      <w:pPr>
-        <w:pStyle w:val="Paragraphedeliste"/>
-        <w:numPr>
-          <w:ilvl w:val="0"/>
-          <w:numId w:val="1"/>
-        </w:numPr>
-      </w:pPr>
-      <w:r>
-        <w:t>Partie Code :</w:t>
-      </w:r>
-      <w:bookmarkStart w:id="0" w:name="_GoBack"/>
-      <w:bookmarkEnd w:id="0"/>
-    </w:p>
+    <w:p/>
     <w:sectPr>
       <w:pgSz w:w="11906" w:h="16838"/>
       <w:pgMar w:top="1417" w:right="1417" w:bottom="1417" w:left="1417" w:header="708" w:footer="708" w:gutter="0"/>
@@ -614,6 +2110,25 @@
       <w:contextualSpacing/>
     </w:pPr>
   </w:style>
+  <w:style w:type="table" w:styleId="Grilledutableau">
+    <w:name w:val="Table Grid"/>
+    <w:basedOn w:val="TableauNormal"/>
+    <w:uiPriority w:val="39"/>
+    <w:rsid w:val="004E4E77"/>
+    <w:pPr>
+      <w:spacing w:after="0" w:line="240" w:lineRule="auto"/>
+    </w:pPr>
+    <w:tblPr>
+      <w:tblBorders>
+        <w:top w:val="single" w:sz="4" w:space="0" w:color="auto"/>
+        <w:left w:val="single" w:sz="4" w:space="0" w:color="auto"/>
+        <w:bottom w:val="single" w:sz="4" w:space="0" w:color="auto"/>
+        <w:right w:val="single" w:sz="4" w:space="0" w:color="auto"/>
+        <w:insideH w:val="single" w:sz="4" w:space="0" w:color="auto"/>
+        <w:insideV w:val="single" w:sz="4" w:space="0" w:color="auto"/>
+      </w:tblBorders>
+    </w:tblPr>
+  </w:style>
 </w:styles>
 </file>
 

</xml_diff>

<commit_message>
edit the doc planning
</commit_message>
<xml_diff>
--- a/doc/IHM CR Partie Android.docx
+++ b/doc/IHM CR Partie Android.docx
@@ -384,24 +384,31 @@
             <w:r>
               <w:t>30/04/19</w:t>
             </w:r>
-          </w:p>
-        </w:tc>
-        <w:tc>
-          <w:tcPr>
-            <w:tcW w:w="2266" w:type="dxa"/>
-          </w:tcPr>
-          <w:p/>
-        </w:tc>
-        <w:tc>
-          <w:tcPr>
-            <w:tcW w:w="2266" w:type="dxa"/>
-          </w:tcPr>
-          <w:p>
-            <w:r>
-              <w:t>Code</w:t>
+            <w:r>
+              <w:t xml:space="preserve"> – 01/05/19</w:t>
+            </w:r>
+          </w:p>
+        </w:tc>
+        <w:tc>
+          <w:tcPr>
+            <w:tcW w:w="2266" w:type="dxa"/>
+          </w:tcPr>
+          <w:p>
+            <w:r>
+              <w:t>6h</w:t>
             </w:r>
             <w:bookmarkStart w:id="0" w:name="_GoBack"/>
             <w:bookmarkEnd w:id="0"/>
+          </w:p>
+        </w:tc>
+        <w:tc>
+          <w:tcPr>
+            <w:tcW w:w="2266" w:type="dxa"/>
+          </w:tcPr>
+          <w:p>
+            <w:r>
+              <w:t>Code</w:t>
+            </w:r>
           </w:p>
         </w:tc>
       </w:tr>
@@ -843,10 +850,7 @@
           </w:tcPr>
           <w:p>
             <w:r>
-              <w:t>DJAMOURA</w:t>
-            </w:r>
-            <w:r>
-              <w:t xml:space="preserve"> Smith </w:t>
+              <w:t xml:space="preserve">DJAMOURA Smith </w:t>
             </w:r>
           </w:p>
           <w:p/>

</xml_diff>

<commit_message>
ajout des pages Comptes, Revenus, Aide, A propos, Partager
</commit_message>
<xml_diff>
--- a/doc/IHM CR Partie Android.docx
+++ b/doc/IHM CR Partie Android.docx
@@ -349,6 +349,9 @@
             <w:r>
               <w:t>2h</w:t>
             </w:r>
+            <w:r>
+              <w:t>30</w:t>
+            </w:r>
           </w:p>
         </w:tc>
         <w:tc>
@@ -397,8 +400,6 @@
             <w:r>
               <w:t>6h</w:t>
             </w:r>
-            <w:bookmarkStart w:id="0" w:name="_GoBack"/>
-            <w:bookmarkEnd w:id="0"/>
           </w:p>
         </w:tc>
         <w:tc>
@@ -733,6 +734,9 @@
             <w:r>
               <w:t>2h</w:t>
             </w:r>
+            <w:r>
+              <w:t>30</w:t>
+            </w:r>
           </w:p>
         </w:tc>
         <w:tc>
@@ -1011,6 +1015,9 @@
             <w:r>
               <w:t>2h</w:t>
             </w:r>
+            <w:r>
+              <w:t>30</w:t>
+            </w:r>
           </w:p>
         </w:tc>
         <w:tc>
@@ -1257,6 +1264,8 @@
               </w:rPr>
               <w:t>TD</w:t>
             </w:r>
+            <w:bookmarkStart w:id="0" w:name="_GoBack"/>
+            <w:bookmarkEnd w:id="0"/>
           </w:p>
         </w:tc>
       </w:tr>
@@ -1379,6 +1388,9 @@
             <w:r>
               <w:t>2h</w:t>
             </w:r>
+            <w:r>
+              <w:t>30</w:t>
+            </w:r>
           </w:p>
         </w:tc>
         <w:tc>
@@ -1410,19 +1422,36 @@
           <w:tcPr>
             <w:tcW w:w="2265" w:type="dxa"/>
           </w:tcPr>
-          <w:p/>
-        </w:tc>
-        <w:tc>
-          <w:tcPr>
-            <w:tcW w:w="2266" w:type="dxa"/>
-          </w:tcPr>
-          <w:p/>
-        </w:tc>
-        <w:tc>
-          <w:tcPr>
-            <w:tcW w:w="2266" w:type="dxa"/>
-          </w:tcPr>
-          <w:p/>
+          <w:p>
+            <w:r>
+              <w:t>1/05/19</w:t>
+            </w:r>
+          </w:p>
+        </w:tc>
+        <w:tc>
+          <w:tcPr>
+            <w:tcW w:w="2266" w:type="dxa"/>
+          </w:tcPr>
+          <w:p>
+            <w:r>
+              <w:t>3</w:t>
+            </w:r>
+            <w:r>
+              <w:t>h</w:t>
+            </w:r>
+          </w:p>
+        </w:tc>
+        <w:tc>
+          <w:tcPr>
+            <w:tcW w:w="2266" w:type="dxa"/>
+          </w:tcPr>
+          <w:p>
+            <w:proofErr w:type="gramStart"/>
+            <w:r>
+              <w:t>code</w:t>
+            </w:r>
+            <w:proofErr w:type="gramEnd"/>
+          </w:p>
         </w:tc>
       </w:tr>
       <w:tr>

</xml_diff>

<commit_message>
Correction de la capture d'écran
</commit_message>
<xml_diff>
--- a/doc/IHM CR Partie Android.docx
+++ b/doc/IHM CR Partie Android.docx
@@ -436,13 +436,7 @@
           </w:tcPr>
           <w:p>
             <w:r>
-              <w:t>0</w:t>
-            </w:r>
-            <w:r>
-              <w:t>2</w:t>
-            </w:r>
-            <w:r>
-              <w:t>/05/19</w:t>
+              <w:t>02/05/19</w:t>
             </w:r>
           </w:p>
         </w:tc>
@@ -464,8 +458,6 @@
             <w:r>
               <w:t>Code</w:t>
             </w:r>
-            <w:bookmarkStart w:id="0" w:name="_GoBack"/>
-            <w:bookmarkEnd w:id="0"/>
           </w:p>
         </w:tc>
       </w:tr>
@@ -1493,19 +1485,33 @@
           <w:tcPr>
             <w:tcW w:w="2265" w:type="dxa"/>
           </w:tcPr>
-          <w:p/>
-        </w:tc>
-        <w:tc>
-          <w:tcPr>
-            <w:tcW w:w="2266" w:type="dxa"/>
-          </w:tcPr>
-          <w:p/>
-        </w:tc>
-        <w:tc>
-          <w:tcPr>
-            <w:tcW w:w="2266" w:type="dxa"/>
-          </w:tcPr>
-          <w:p/>
+          <w:p>
+            <w:r>
+              <w:t>4-5/05/19</w:t>
+            </w:r>
+          </w:p>
+        </w:tc>
+        <w:tc>
+          <w:tcPr>
+            <w:tcW w:w="2266" w:type="dxa"/>
+          </w:tcPr>
+          <w:p>
+            <w:r>
+              <w:t>10h</w:t>
+            </w:r>
+          </w:p>
+        </w:tc>
+        <w:tc>
+          <w:tcPr>
+            <w:tcW w:w="2266" w:type="dxa"/>
+          </w:tcPr>
+          <w:p>
+            <w:proofErr w:type="gramStart"/>
+            <w:r>
+              <w:t>code</w:t>
+            </w:r>
+            <w:proofErr w:type="gramEnd"/>
+          </w:p>
         </w:tc>
       </w:tr>
       <w:tr>
@@ -1523,19 +1529,31 @@
           <w:tcPr>
             <w:tcW w:w="2265" w:type="dxa"/>
           </w:tcPr>
-          <w:p/>
-        </w:tc>
-        <w:tc>
-          <w:tcPr>
-            <w:tcW w:w="2266" w:type="dxa"/>
-          </w:tcPr>
-          <w:p/>
-        </w:tc>
-        <w:tc>
-          <w:tcPr>
-            <w:tcW w:w="2266" w:type="dxa"/>
-          </w:tcPr>
-          <w:p/>
+          <w:p>
+            <w:r>
+              <w:t>6/05/19</w:t>
+            </w:r>
+          </w:p>
+        </w:tc>
+        <w:tc>
+          <w:tcPr>
+            <w:tcW w:w="2266" w:type="dxa"/>
+          </w:tcPr>
+          <w:p>
+            <w:r>
+              <w:t>4h</w:t>
+            </w:r>
+          </w:p>
+        </w:tc>
+        <w:tc>
+          <w:tcPr>
+            <w:tcW w:w="2266" w:type="dxa"/>
+          </w:tcPr>
+          <w:p>
+            <w:r>
+              <w:t>TD+ code</w:t>
+            </w:r>
+          </w:p>
         </w:tc>
       </w:tr>
       <w:tr>
@@ -1553,19 +1571,33 @@
           <w:tcPr>
             <w:tcW w:w="2265" w:type="dxa"/>
           </w:tcPr>
-          <w:p/>
-        </w:tc>
-        <w:tc>
-          <w:tcPr>
-            <w:tcW w:w="2266" w:type="dxa"/>
-          </w:tcPr>
-          <w:p/>
-        </w:tc>
-        <w:tc>
-          <w:tcPr>
-            <w:tcW w:w="2266" w:type="dxa"/>
-          </w:tcPr>
-          <w:p/>
+          <w:p>
+            <w:r>
+              <w:t>9/05/19</w:t>
+            </w:r>
+          </w:p>
+        </w:tc>
+        <w:tc>
+          <w:tcPr>
+            <w:tcW w:w="2266" w:type="dxa"/>
+          </w:tcPr>
+          <w:p>
+            <w:r>
+              <w:t>8h</w:t>
+            </w:r>
+          </w:p>
+        </w:tc>
+        <w:tc>
+          <w:tcPr>
+            <w:tcW w:w="2266" w:type="dxa"/>
+          </w:tcPr>
+          <w:p>
+            <w:proofErr w:type="gramStart"/>
+            <w:r>
+              <w:t>code</w:t>
+            </w:r>
+            <w:proofErr w:type="gramEnd"/>
+          </w:p>
         </w:tc>
       </w:tr>
       <w:tr>
@@ -1600,7 +1632,10 @@
       </w:tr>
     </w:tbl>
     <w:p/>
-    <w:p/>
+    <w:p>
+      <w:bookmarkStart w:id="0" w:name="_GoBack"/>
+      <w:bookmarkEnd w:id="0"/>
+    </w:p>
     <w:sectPr>
       <w:pgSz w:w="11906" w:h="16838"/>
       <w:pgMar w:top="1417" w:right="1417" w:bottom="1417" w:left="1417" w:header="708" w:footer="708" w:gutter="0"/>

</xml_diff>